<commit_message>
Added search member page for administrators + ability for admins to look up other members' budgets.
</commit_message>
<xml_diff>
--- a/Project Report.docx
+++ b/Project Report.docx
@@ -112,6 +112,9 @@
       <w:r>
         <w:t>Visitor can create an account</w:t>
       </w:r>
+      <w:r>
+        <w:t xml:space="preserve"> V</w:t>
+      </w:r>
     </w:p>
     <w:p>
       <w:pPr>
@@ -127,6 +130,9 @@
       <w:r>
         <w:t>can create an income</w:t>
       </w:r>
+      <w:r>
+        <w:t xml:space="preserve"> V</w:t>
+      </w:r>
     </w:p>
     <w:p>
       <w:pPr>
@@ -139,6 +145,9 @@
       <w:r>
         <w:t>Member can create an expenditure</w:t>
       </w:r>
+      <w:r>
+        <w:t xml:space="preserve"> V</w:t>
+      </w:r>
     </w:p>
     <w:p>
       <w:pPr>
@@ -160,6 +169,9 @@
       <w:r>
         <w:t>, purpose (groceries, technology, etc) comments (notes or reminders), recipient and currency</w:t>
       </w:r>
+      <w:r>
+        <w:t xml:space="preserve"> V</w:t>
+      </w:r>
     </w:p>
     <w:p>
       <w:pPr>
@@ -172,6 +184,9 @@
       <w:r>
         <w:t>Member can see his budget</w:t>
       </w:r>
+      <w:r>
+        <w:t xml:space="preserve"> V</w:t>
+      </w:r>
     </w:p>
     <w:p>
       <w:pPr>
@@ -183,6 +198,117 @@
       </w:pPr>
       <w:r>
         <w:t>Member can modify an income/expenditure</w:t>
+      </w:r>
+      <w:r>
+        <w:t xml:space="preserve"> X</w:t>
+      </w:r>
+    </w:p>
+    <w:p>
+      <w:pPr>
+        <w:pStyle w:val="Paragraphedeliste"/>
+        <w:numPr>
+          <w:ilvl w:val="0"/>
+          <w:numId w:val="1"/>
+        </w:numPr>
+      </w:pPr>
+      <w:r>
+        <w:t>Administrator have access to every functionality other users have</w:t>
+      </w:r>
+      <w:r>
+        <w:t xml:space="preserve"> V</w:t>
+      </w:r>
+    </w:p>
+    <w:p>
+      <w:pPr>
+        <w:pStyle w:val="Paragraphedeliste"/>
+        <w:numPr>
+          <w:ilvl w:val="0"/>
+          <w:numId w:val="1"/>
+        </w:numPr>
+      </w:pPr>
+      <w:r>
+        <w:t>Administrator can create an administrator account</w:t>
+      </w:r>
+      <w:r>
+        <w:t xml:space="preserve"> </w:t>
+      </w:r>
+      <w:r>
+        <w:t>X</w:t>
+      </w:r>
+    </w:p>
+    <w:p>
+      <w:pPr>
+        <w:pStyle w:val="Paragraphedeliste"/>
+        <w:numPr>
+          <w:ilvl w:val="0"/>
+          <w:numId w:val="1"/>
+        </w:numPr>
+      </w:pPr>
+      <w:r>
+        <w:t>Administrator can turn a member account into an administrator account</w:t>
+      </w:r>
+      <w:r>
+        <w:t xml:space="preserve"> X</w:t>
+      </w:r>
+    </w:p>
+    <w:p>
+      <w:pPr>
+        <w:pStyle w:val="Paragraphedeliste"/>
+        <w:numPr>
+          <w:ilvl w:val="0"/>
+          <w:numId w:val="1"/>
+        </w:numPr>
+      </w:pPr>
+      <w:r>
+        <w:t>Administrator can delete an account</w:t>
+      </w:r>
+      <w:r>
+        <w:t xml:space="preserve"> X</w:t>
+      </w:r>
+    </w:p>
+    <w:p>
+      <w:pPr>
+        <w:pStyle w:val="Paragraphedeliste"/>
+        <w:numPr>
+          <w:ilvl w:val="0"/>
+          <w:numId w:val="1"/>
+        </w:numPr>
+      </w:pPr>
+      <w:r>
+        <w:t>Administrator can add new: payment method, purpose, currency</w:t>
+      </w:r>
+      <w:r>
+        <w:t xml:space="preserve"> X</w:t>
+      </w:r>
+    </w:p>
+    <w:p>
+      <w:pPr>
+        <w:pStyle w:val="Paragraphedeliste"/>
+        <w:numPr>
+          <w:ilvl w:val="0"/>
+          <w:numId w:val="1"/>
+        </w:numPr>
+      </w:pPr>
+      <w:r>
+        <w:t>Administrator can look for members</w:t>
+      </w:r>
+      <w:r>
+        <w:t xml:space="preserve"> V</w:t>
+      </w:r>
+    </w:p>
+    <w:p>
+      <w:pPr>
+        <w:pStyle w:val="Paragraphedeliste"/>
+        <w:numPr>
+          <w:ilvl w:val="0"/>
+          <w:numId w:val="1"/>
+        </w:numPr>
+      </w:pPr>
+      <w:r>
+        <w:t>Administrator can see every member’s budget</w:t>
+      </w:r>
+      <w:r>
+        <w:t xml:space="preserve"> V</w:t>
       </w:r>
       <w:bookmarkStart w:id="0" w:name="_GoBack"/>
       <w:bookmarkEnd w:id="0"/>
@@ -196,91 +322,10 @@
         </w:numPr>
       </w:pPr>
       <w:r>
-        <w:t>Administrator have access to every functionality other users have</w:t>
-      </w:r>
-    </w:p>
-    <w:p>
-      <w:pPr>
-        <w:pStyle w:val="Paragraphedeliste"/>
-        <w:numPr>
-          <w:ilvl w:val="0"/>
-          <w:numId w:val="1"/>
-        </w:numPr>
-      </w:pPr>
-      <w:r>
-        <w:t>Administrator can create an administrator account</w:t>
-      </w:r>
-    </w:p>
-    <w:p>
-      <w:pPr>
-        <w:pStyle w:val="Paragraphedeliste"/>
-        <w:numPr>
-          <w:ilvl w:val="0"/>
-          <w:numId w:val="1"/>
-        </w:numPr>
-      </w:pPr>
-      <w:r>
-        <w:t>Administrator can turn a member account into an administrator account</w:t>
-      </w:r>
-    </w:p>
-    <w:p>
-      <w:pPr>
-        <w:pStyle w:val="Paragraphedeliste"/>
-        <w:numPr>
-          <w:ilvl w:val="0"/>
-          <w:numId w:val="1"/>
-        </w:numPr>
-      </w:pPr>
-      <w:r>
-        <w:t>Administrator can delete an account</w:t>
-      </w:r>
-    </w:p>
-    <w:p>
-      <w:pPr>
-        <w:pStyle w:val="Paragraphedeliste"/>
-        <w:numPr>
-          <w:ilvl w:val="0"/>
-          <w:numId w:val="1"/>
-        </w:numPr>
-      </w:pPr>
-      <w:r>
-        <w:t>Administrator can add new: payment method, purpose, currency</w:t>
-      </w:r>
-    </w:p>
-    <w:p>
-      <w:pPr>
-        <w:pStyle w:val="Paragraphedeliste"/>
-        <w:numPr>
-          <w:ilvl w:val="0"/>
-          <w:numId w:val="1"/>
-        </w:numPr>
-      </w:pPr>
-      <w:r>
-        <w:t>Administrator can look for members</w:t>
-      </w:r>
-    </w:p>
-    <w:p>
-      <w:pPr>
-        <w:pStyle w:val="Paragraphedeliste"/>
-        <w:numPr>
-          <w:ilvl w:val="0"/>
-          <w:numId w:val="1"/>
-        </w:numPr>
-      </w:pPr>
-      <w:r>
-        <w:t>Administrator can see every member’s budget</w:t>
-      </w:r>
-    </w:p>
-    <w:p>
-      <w:pPr>
-        <w:pStyle w:val="Paragraphedeliste"/>
-        <w:numPr>
-          <w:ilvl w:val="0"/>
-          <w:numId w:val="1"/>
-        </w:numPr>
-      </w:pPr>
-      <w:r>
         <w:t>Administrator can modify other members’ income/expenditure</w:t>
+      </w:r>
+      <w:r>
+        <w:t xml:space="preserve"> X</w:t>
       </w:r>
     </w:p>
     <w:sectPr>

</xml_diff>

<commit_message>
Members and administrators are now able to modify a change.
</commit_message>
<xml_diff>
--- a/Project Report.docx
+++ b/Project Report.docx
@@ -200,115 +200,10 @@
         <w:t>Member can modify an income/expenditure</w:t>
       </w:r>
       <w:r>
-        <w:t xml:space="preserve"> X</w:t>
-      </w:r>
-    </w:p>
-    <w:p>
-      <w:pPr>
-        <w:pStyle w:val="Paragraphedeliste"/>
-        <w:numPr>
-          <w:ilvl w:val="0"/>
-          <w:numId w:val="1"/>
-        </w:numPr>
-      </w:pPr>
-      <w:r>
-        <w:t>Administrator have access to every functionality other users have</w:t>
-      </w:r>
-      <w:r>
-        <w:t xml:space="preserve"> V</w:t>
-      </w:r>
-    </w:p>
-    <w:p>
-      <w:pPr>
-        <w:pStyle w:val="Paragraphedeliste"/>
-        <w:numPr>
-          <w:ilvl w:val="0"/>
-          <w:numId w:val="1"/>
-        </w:numPr>
-      </w:pPr>
-      <w:r>
-        <w:t>Administrator can create an administrator account</w:t>
-      </w:r>
-      <w:r>
         <w:t xml:space="preserve"> </w:t>
       </w:r>
       <w:r>
-        <w:t>X</w:t>
-      </w:r>
-    </w:p>
-    <w:p>
-      <w:pPr>
-        <w:pStyle w:val="Paragraphedeliste"/>
-        <w:numPr>
-          <w:ilvl w:val="0"/>
-          <w:numId w:val="1"/>
-        </w:numPr>
-      </w:pPr>
-      <w:r>
-        <w:t>Administrator can turn a member account into an administrator account</w:t>
-      </w:r>
-      <w:r>
-        <w:t xml:space="preserve"> X</w:t>
-      </w:r>
-    </w:p>
-    <w:p>
-      <w:pPr>
-        <w:pStyle w:val="Paragraphedeliste"/>
-        <w:numPr>
-          <w:ilvl w:val="0"/>
-          <w:numId w:val="1"/>
-        </w:numPr>
-      </w:pPr>
-      <w:r>
-        <w:t>Administrator can delete an account</w:t>
-      </w:r>
-      <w:r>
-        <w:t xml:space="preserve"> X</w:t>
-      </w:r>
-    </w:p>
-    <w:p>
-      <w:pPr>
-        <w:pStyle w:val="Paragraphedeliste"/>
-        <w:numPr>
-          <w:ilvl w:val="0"/>
-          <w:numId w:val="1"/>
-        </w:numPr>
-      </w:pPr>
-      <w:r>
-        <w:t>Administrator can add new: payment method, purpose, currency</w:t>
-      </w:r>
-      <w:r>
-        <w:t xml:space="preserve"> X</w:t>
-      </w:r>
-    </w:p>
-    <w:p>
-      <w:pPr>
-        <w:pStyle w:val="Paragraphedeliste"/>
-        <w:numPr>
-          <w:ilvl w:val="0"/>
-          <w:numId w:val="1"/>
-        </w:numPr>
-      </w:pPr>
-      <w:r>
-        <w:t>Administrator can look for members</w:t>
-      </w:r>
-      <w:r>
-        <w:t xml:space="preserve"> V</w:t>
-      </w:r>
-    </w:p>
-    <w:p>
-      <w:pPr>
-        <w:pStyle w:val="Paragraphedeliste"/>
-        <w:numPr>
-          <w:ilvl w:val="0"/>
-          <w:numId w:val="1"/>
-        </w:numPr>
-      </w:pPr>
-      <w:r>
-        <w:t>Administrator can see every member’s budget</w:t>
-      </w:r>
-      <w:r>
-        <w:t xml:space="preserve"> V</w:t>
+        <w:t>V</w:t>
       </w:r>
       <w:bookmarkStart w:id="0" w:name="_GoBack"/>
       <w:bookmarkEnd w:id="0"/>
@@ -322,10 +217,112 @@
         </w:numPr>
       </w:pPr>
       <w:r>
+        <w:t>Administrator have access to every functionality other users have</w:t>
+      </w:r>
+      <w:r>
+        <w:t xml:space="preserve"> V</w:t>
+      </w:r>
+    </w:p>
+    <w:p>
+      <w:pPr>
+        <w:pStyle w:val="Paragraphedeliste"/>
+        <w:numPr>
+          <w:ilvl w:val="0"/>
+          <w:numId w:val="1"/>
+        </w:numPr>
+      </w:pPr>
+      <w:r>
+        <w:t>Administrator can turn a member account into an administrator account</w:t>
+      </w:r>
+      <w:r>
+        <w:t xml:space="preserve"> </w:t>
+      </w:r>
+      <w:r>
+        <w:t>V</w:t>
+      </w:r>
+    </w:p>
+    <w:p>
+      <w:pPr>
+        <w:pStyle w:val="Paragraphedeliste"/>
+        <w:numPr>
+          <w:ilvl w:val="0"/>
+          <w:numId w:val="1"/>
+        </w:numPr>
+      </w:pPr>
+      <w:r>
+        <w:t>Administrator can delete an account</w:t>
+      </w:r>
+      <w:r>
+        <w:t xml:space="preserve"> </w:t>
+      </w:r>
+      <w:r>
+        <w:t>V</w:t>
+      </w:r>
+    </w:p>
+    <w:p>
+      <w:pPr>
+        <w:pStyle w:val="Paragraphedeliste"/>
+        <w:numPr>
+          <w:ilvl w:val="0"/>
+          <w:numId w:val="1"/>
+        </w:numPr>
+      </w:pPr>
+      <w:r>
+        <w:t>Administrator can add new: payment method, purpose, currency</w:t>
+      </w:r>
+      <w:r>
+        <w:t xml:space="preserve"> </w:t>
+      </w:r>
+      <w:r>
+        <w:t>V</w:t>
+      </w:r>
+    </w:p>
+    <w:p>
+      <w:pPr>
+        <w:pStyle w:val="Paragraphedeliste"/>
+        <w:numPr>
+          <w:ilvl w:val="0"/>
+          <w:numId w:val="1"/>
+        </w:numPr>
+      </w:pPr>
+      <w:r>
+        <w:t>Administrator can look for members</w:t>
+      </w:r>
+      <w:r>
+        <w:t xml:space="preserve"> V</w:t>
+      </w:r>
+    </w:p>
+    <w:p>
+      <w:pPr>
+        <w:pStyle w:val="Paragraphedeliste"/>
+        <w:numPr>
+          <w:ilvl w:val="0"/>
+          <w:numId w:val="1"/>
+        </w:numPr>
+      </w:pPr>
+      <w:r>
+        <w:t>Administrator can see every member’s budget</w:t>
+      </w:r>
+      <w:r>
+        <w:t xml:space="preserve"> V</w:t>
+      </w:r>
+    </w:p>
+    <w:p>
+      <w:pPr>
+        <w:pStyle w:val="Paragraphedeliste"/>
+        <w:numPr>
+          <w:ilvl w:val="0"/>
+          <w:numId w:val="1"/>
+        </w:numPr>
+      </w:pPr>
+      <w:r>
         <w:t>Administrator can modify other members’ income/expenditure</w:t>
       </w:r>
       <w:r>
-        <w:t xml:space="preserve"> X</w:t>
+        <w:t xml:space="preserve"> </w:t>
+      </w:r>
+      <w:r>
+        <w:t>V</w:t>
       </w:r>
     </w:p>
     <w:sectPr>

</xml_diff>